<commit_message>
Add reference to software cost
</commit_message>
<xml_diff>
--- a/FinalProjectDeliverable2.docx
+++ b/FinalProjectDeliverable2.docx
@@ -1,6 +1,6 @@
 
 <file path=word/document.xml><?xml version="1.0" encoding="utf-8"?>
-<w:document xmlns:wpc="http://schemas.microsoft.com/office/word/2010/wordprocessingCanvas" xmlns:cx="http://schemas.microsoft.com/office/drawing/2014/chartex" xmlns:cx1="http://schemas.microsoft.com/office/drawing/2015/9/8/chartex" xmlns:mc="http://schemas.openxmlformats.org/markup-compatibility/2006" xmlns:o="urn:schemas-microsoft-com:office:office" xmlns:r="http://schemas.openxmlformats.org/officeDocument/2006/relationships" xmlns:m="http://schemas.openxmlformats.org/officeDocument/2006/math" xmlns:v="urn:schemas-microsoft-com:vml" xmlns:wp14="http://schemas.microsoft.com/office/word/2010/wordprocessingDrawing" xmlns:wp="http://schemas.openxmlformats.org/drawingml/2006/wordprocessingDrawing" xmlns:w10="urn:schemas-microsoft-com:office:word" xmlns:w="http://schemas.openxmlformats.org/wordprocessingml/2006/main" xmlns:w14="http://schemas.microsoft.com/office/word/2010/wordml" xmlns:w15="http://schemas.microsoft.com/office/word/2012/wordml" xmlns:w16se="http://schemas.microsoft.com/office/word/2015/wordml/symex" xmlns:wpg="http://schemas.microsoft.com/office/word/2010/wordprocessingGroup" xmlns:wpi="http://schemas.microsoft.com/office/word/2010/wordprocessingInk" xmlns:wne="http://schemas.microsoft.com/office/word/2006/wordml" xmlns:wps="http://schemas.microsoft.com/office/word/2010/wordprocessingShape" mc:Ignorable="w14 w15 w16se wp14">
+<w:document xmlns:wpc="http://schemas.microsoft.com/office/word/2010/wordprocessingCanvas" xmlns:cx="http://schemas.microsoft.com/office/drawing/2014/chartex" xmlns:cx1="http://schemas.microsoft.com/office/drawing/2015/9/8/chartex" xmlns:cx2="http://schemas.microsoft.com/office/drawing/2015/10/21/chartex" xmlns:cx3="http://schemas.microsoft.com/office/drawing/2016/5/9/chartex" xmlns:cx4="http://schemas.microsoft.com/office/drawing/2016/5/10/chartex" xmlns:cx5="http://schemas.microsoft.com/office/drawing/2016/5/11/chartex" xmlns:cx6="http://schemas.microsoft.com/office/drawing/2016/5/12/chartex" xmlns:cx7="http://schemas.microsoft.com/office/drawing/2016/5/13/chartex" xmlns:cx8="http://schemas.microsoft.com/office/drawing/2016/5/14/chartex" xmlns:mc="http://schemas.openxmlformats.org/markup-compatibility/2006" xmlns:aink="http://schemas.microsoft.com/office/drawing/2016/ink" xmlns:am3d="http://schemas.microsoft.com/office/drawing/2017/model3d" xmlns:o="urn:schemas-microsoft-com:office:office" xmlns:oel="http://schemas.microsoft.com/office/2019/extlst" xmlns:r="http://schemas.openxmlformats.org/officeDocument/2006/relationships" xmlns:m="http://schemas.openxmlformats.org/officeDocument/2006/math" xmlns:v="urn:schemas-microsoft-com:vml" xmlns:wp14="http://schemas.microsoft.com/office/word/2010/wordprocessingDrawing" xmlns:wp="http://schemas.openxmlformats.org/drawingml/2006/wordprocessingDrawing" xmlns:w10="urn:schemas-microsoft-com:office:word" xmlns:w="http://schemas.openxmlformats.org/wordprocessingml/2006/main" xmlns:w14="http://schemas.microsoft.com/office/word/2010/wordml" xmlns:w15="http://schemas.microsoft.com/office/word/2012/wordml" xmlns:w16cex="http://schemas.microsoft.com/office/word/2018/wordml/cex" xmlns:w16cid="http://schemas.microsoft.com/office/word/2016/wordml/cid" xmlns:w16="http://schemas.microsoft.com/office/word/2018/wordml" xmlns:w16sdtdh="http://schemas.microsoft.com/office/word/2020/wordml/sdtdatahash" xmlns:w16se="http://schemas.microsoft.com/office/word/2015/wordml/symex" xmlns:wpg="http://schemas.microsoft.com/office/word/2010/wordprocessingGroup" xmlns:wpi="http://schemas.microsoft.com/office/word/2010/wordprocessingInk" xmlns:wne="http://schemas.microsoft.com/office/word/2006/wordml" xmlns:wps="http://schemas.microsoft.com/office/word/2010/wordprocessingShape" mc:Ignorable="w14 w15 w16se w16cid w16 w16cex w16sdtdh wp14">
   <w:body>
     <w:p>
       <w:pPr>
@@ -167,23 +167,7 @@
         <w:jc w:val="center"/>
       </w:pPr>
       <w:r>
-        <w:t xml:space="preserve">By: Tan </w:t>
-      </w:r>
-      <w:proofErr w:type="gramStart"/>
-      <w:r>
-        <w:t>Vo</w:t>
-      </w:r>
-      <w:proofErr w:type="gramEnd"/>
-      <w:r>
-        <w:t xml:space="preserve">, Daniel Nguyen, Stephen George, </w:t>
-      </w:r>
-      <w:proofErr w:type="spellStart"/>
-      <w:r>
-        <w:t>Quan</w:t>
-      </w:r>
-      <w:proofErr w:type="spellEnd"/>
-      <w:r>
-        <w:t xml:space="preserve"> Pham,</w:t>
+        <w:t>By: Tan Vo, Daniel Nguyen, Stephen George, Quan Pham,</w:t>
       </w:r>
     </w:p>
     <w:p>
@@ -191,31 +175,7 @@
         <w:jc w:val="center"/>
       </w:pPr>
       <w:r>
-        <w:t xml:space="preserve">Mir Ali, Samuel Preston, </w:t>
-      </w:r>
-      <w:proofErr w:type="spellStart"/>
-      <w:r>
-        <w:t>Amaan</w:t>
-      </w:r>
-      <w:proofErr w:type="spellEnd"/>
-      <w:r>
-        <w:t xml:space="preserve"> Babul, </w:t>
-      </w:r>
-      <w:proofErr w:type="spellStart"/>
-      <w:r>
-        <w:t>Shriniketh</w:t>
-      </w:r>
-      <w:proofErr w:type="spellEnd"/>
-      <w:r>
-        <w:t xml:space="preserve"> </w:t>
-      </w:r>
-      <w:proofErr w:type="spellStart"/>
-      <w:r>
-        <w:t>Mukundan</w:t>
-      </w:r>
-      <w:proofErr w:type="spellEnd"/>
-      <w:r>
-        <w:t xml:space="preserve"> </w:t>
+        <w:t xml:space="preserve">Mir Ali, Samuel Preston, Amaan Babul, Shriniketh Mukundan </w:t>
       </w:r>
     </w:p>
     <w:p>
@@ -253,15 +213,7 @@
         <w:t>1. [5 POINTS]</w:t>
       </w:r>
       <w:r>
-        <w:t xml:space="preserve"> </w:t>
-      </w:r>
-      <w:proofErr w:type="gramStart"/>
-      <w:r>
-        <w:t>Well</w:t>
-      </w:r>
-      <w:proofErr w:type="gramEnd"/>
-      <w:r>
-        <w:t xml:space="preserve"> described delegation of tasks, i.e. who did what in the project. Now that your project is complete, you are required to submit the delegation of tasks from beginning of the project until the end. Please make sure to fairly distribute tasks in the team and remember that in the end of the semester, each member of a team will receive the same grade. See grading policy below for more detail. If no/poor contribution by a member, please specify clearly so that we can grade each student fairly.</w:t>
+        <w:t xml:space="preserve"> Well described delegation of tasks, i.e. who did what in the project. Now that your project is complete, you are required to submit the delegation of tasks from beginning of the project until the end. Please make sure to fairly distribute tasks in the team and remember that in the end of the semester, each member of a team will receive the same grade. See grading policy below for more detail. If no/poor contribution by a member, please specify clearly so that we can grade each student fairly.</w:t>
       </w:r>
     </w:p>
     <w:p/>
@@ -273,15 +225,7 @@
         <w:t>2. [10 POINTS]</w:t>
       </w:r>
       <w:r>
-        <w:t xml:space="preserve"> </w:t>
-      </w:r>
-      <w:proofErr w:type="gramStart"/>
-      <w:r>
-        <w:t>Everything</w:t>
-      </w:r>
-      <w:proofErr w:type="gramEnd"/>
-      <w:r>
-        <w:t xml:space="preserve"> required and already submitted in Final Project Deliverable 1. Please specify this part as “Project Deliverable 1 content”.</w:t>
+        <w:t xml:space="preserve"> Everything required and already submitted in Final Project Deliverable 1. Please specify this part as “Project Deliverable 1 content”.</w:t>
       </w:r>
     </w:p>
     <w:p>
@@ -342,13 +286,8 @@
         <w:ind w:left="720" w:firstLine="720"/>
       </w:pPr>
       <w:r>
-        <w:t xml:space="preserve">- What is the number of working hours per day for the </w:t>
-      </w:r>
-      <w:proofErr w:type="gramStart"/>
-      <w:r>
-        <w:t>project</w:t>
-      </w:r>
-      <w:proofErr w:type="gramEnd"/>
+        <w:t>- What is the number of working hours per day for the project</w:t>
+      </w:r>
     </w:p>
     <w:tbl>
       <w:tblPr>
@@ -749,23 +688,7 @@
                 <w:bCs/>
                 <w:color w:val="000000"/>
               </w:rPr>
-              <w:t xml:space="preserve">Standard-Series (Gen 5) Single Database, </w:t>
-            </w:r>
-            <w:proofErr w:type="spellStart"/>
-            <w:r>
-              <w:rPr>
-                <w:bCs/>
-                <w:color w:val="000000"/>
-              </w:rPr>
-              <w:t>vCore</w:t>
-            </w:r>
-            <w:proofErr w:type="spellEnd"/>
-            <w:r>
-              <w:rPr>
-                <w:bCs/>
-                <w:color w:val="000000"/>
-              </w:rPr>
-              <w:t xml:space="preserve"> model (2): </w:t>
+              <w:t xml:space="preserve">Standard-Series (Gen 5) Single Database, vCore model (2): </w:t>
             </w:r>
             <w:r>
               <w:rPr>
@@ -1344,6 +1267,24 @@
               </w:rPr>
               <w:t xml:space="preserve"> $45/months/users. We consider a 10 person-team, which allowed for a discount, with the price listed on the right</w:t>
             </w:r>
+            <w:r>
+              <w:rPr>
+                <w:color w:val="000000"/>
+              </w:rPr>
+              <w:t xml:space="preserve"> [</w:t>
+            </w:r>
+            <w:r>
+              <w:rPr>
+                <w:color w:val="000000"/>
+              </w:rPr>
+              <w:t>AA</w:t>
+            </w:r>
+            <w:r>
+              <w:rPr>
+                <w:color w:val="000000"/>
+              </w:rPr>
+              <w:t>]</w:t>
+            </w:r>
           </w:p>
         </w:tc>
         <w:tc>
@@ -1493,6 +1434,24 @@
               </w:rPr>
               <w:t>: Stripe is free to set up and the company does not charge a monthly or annual fee for its services.</w:t>
             </w:r>
+            <w:r>
+              <w:rPr>
+                <w:color w:val="000000"/>
+              </w:rPr>
+              <w:t xml:space="preserve"> [</w:t>
+            </w:r>
+            <w:r>
+              <w:rPr>
+                <w:color w:val="000000"/>
+              </w:rPr>
+              <w:t>AB</w:t>
+            </w:r>
+            <w:r>
+              <w:rPr>
+                <w:color w:val="000000"/>
+              </w:rPr>
+              <w:t>]</w:t>
+            </w:r>
           </w:p>
         </w:tc>
         <w:tc>
@@ -1579,6 +1538,24 @@
               </w:rPr>
               <w:t>: The first 10 million pushes are included for 200,000 active devices, which we can assume our apps have the user base below that range. Thus, we only need to pay the default rate of $10/month for the Basic plan.</w:t>
             </w:r>
+            <w:r>
+              <w:rPr>
+                <w:color w:val="000000"/>
+              </w:rPr>
+              <w:t xml:space="preserve"> [</w:t>
+            </w:r>
+            <w:r>
+              <w:rPr>
+                <w:color w:val="000000"/>
+              </w:rPr>
+              <w:t>AC</w:t>
+            </w:r>
+            <w:r>
+              <w:rPr>
+                <w:color w:val="000000"/>
+              </w:rPr>
+              <w:t>]</w:t>
+            </w:r>
           </w:p>
         </w:tc>
         <w:tc>
@@ -1715,42 +1692,37 @@
                 <w:color w:val="000000"/>
               </w:rPr>
             </w:pPr>
-            <w:proofErr w:type="spellStart"/>
-            <w:r>
-              <w:rPr>
-                <w:b/>
-                <w:color w:val="000000"/>
-              </w:rPr>
-              <w:t>Vite</w:t>
-            </w:r>
-            <w:proofErr w:type="spellEnd"/>
-            <w:r>
-              <w:rPr>
-                <w:b/>
+            <w:r>
+              <w:rPr>
+                <w:b/>
+                <w:color w:val="000000"/>
+              </w:rPr>
+              <w:t xml:space="preserve">Vite </w:t>
+            </w:r>
+            <w:r>
+              <w:rPr>
+                <w:b/>
+              </w:rPr>
+              <w:t xml:space="preserve">&amp; </w:t>
+            </w:r>
+            <w:r>
+              <w:rPr>
+                <w:b/>
+                <w:color w:val="000000"/>
+              </w:rPr>
+              <w:t>Vitest</w:t>
+            </w:r>
+            <w:r>
+              <w:rPr>
+                <w:color w:val="000000"/>
+              </w:rPr>
+              <w:t>: Free</w:t>
+            </w:r>
+            <w:r>
+              <w:rPr>
                 <w:color w:val="000000"/>
               </w:rPr>
               <w:t xml:space="preserve"> </w:t>
-            </w:r>
-            <w:r>
-              <w:rPr>
-                <w:b/>
-              </w:rPr>
-              <w:t xml:space="preserve">&amp; </w:t>
-            </w:r>
-            <w:proofErr w:type="spellStart"/>
-            <w:r>
-              <w:rPr>
-                <w:b/>
-                <w:color w:val="000000"/>
-              </w:rPr>
-              <w:t>Vitest</w:t>
-            </w:r>
-            <w:proofErr w:type="spellEnd"/>
-            <w:r>
-              <w:rPr>
-                <w:color w:val="000000"/>
-              </w:rPr>
-              <w:t>: Free</w:t>
             </w:r>
           </w:p>
         </w:tc>
@@ -1848,7 +1820,13 @@
               <w:t>/minute testing on Linux. We can roughly assume approximately one test for one function point. Thus, a function points score of 361.53 roughly translated to 362 tests in the test suite. We can also assume roughly one second per test. Given that we have 10 developers who will be running a test suite roughly 5 per day, we will run roughly 1500 test runs per month. In total, Microsoft Playwright Testing will incurs $90.50/month</w:t>
             </w:r>
             <w:r>
-              <w:t xml:space="preserve"> [].</w:t>
+              <w:t xml:space="preserve"> [</w:t>
+            </w:r>
+            <w:r>
+              <w:t>AC</w:t>
+            </w:r>
+            <w:r>
+              <w:t>].</w:t>
             </w:r>
           </w:p>
         </w:tc>
@@ -1999,6 +1977,24 @@
               </w:rPr>
               <w:t>: $99/year.</w:t>
             </w:r>
+            <w:r>
+              <w:rPr>
+                <w:color w:val="000000"/>
+              </w:rPr>
+              <w:t xml:space="preserve"> [</w:t>
+            </w:r>
+            <w:r>
+              <w:rPr>
+                <w:color w:val="000000"/>
+              </w:rPr>
+              <w:t>AD</w:t>
+            </w:r>
+            <w:r>
+              <w:rPr>
+                <w:color w:val="000000"/>
+              </w:rPr>
+              <w:t>]</w:t>
+            </w:r>
           </w:p>
         </w:tc>
         <w:tc>
@@ -2084,6 +2080,24 @@
                 <w:color w:val="000000"/>
               </w:rPr>
               <w:t>: $25 one-time registration fee</w:t>
+            </w:r>
+            <w:r>
+              <w:rPr>
+                <w:color w:val="000000"/>
+              </w:rPr>
+              <w:t xml:space="preserve"> [</w:t>
+            </w:r>
+            <w:r>
+              <w:rPr>
+                <w:color w:val="000000"/>
+              </w:rPr>
+              <w:t>AD</w:t>
+            </w:r>
+            <w:r>
+              <w:rPr>
+                <w:color w:val="000000"/>
+              </w:rPr>
+              <w:t>]</w:t>
             </w:r>
           </w:p>
         </w:tc>
@@ -2597,30 +2611,14 @@
             <w:pPr>
               <w:spacing w:before="0" w:after="0"/>
             </w:pPr>
-            <w:proofErr w:type="spellStart"/>
-            <w:r>
-              <w:rPr>
-                <w:b/>
-              </w:rPr>
-              <w:t>Vite</w:t>
-            </w:r>
-            <w:proofErr w:type="spellEnd"/>
-            <w:r>
-              <w:rPr>
-                <w:b/>
-              </w:rPr>
-              <w:t xml:space="preserve"> &amp; Playwright: </w:t>
-            </w:r>
-            <w:r>
-              <w:t xml:space="preserve">A course guide for </w:t>
-            </w:r>
-            <w:proofErr w:type="spellStart"/>
-            <w:r>
-              <w:t>Vite</w:t>
-            </w:r>
-            <w:proofErr w:type="spellEnd"/>
-            <w:r>
-              <w:t xml:space="preserve"> and Playwright can be offered at udemy.com [] []. Using the team plan that the website offers, the team can afford each of these courses with each member being billed at a rate of $30/month [].</w:t>
+            <w:r>
+              <w:rPr>
+                <w:b/>
+              </w:rPr>
+              <w:t xml:space="preserve">Vite &amp; Playwright: </w:t>
+            </w:r>
+            <w:r>
+              <w:t>A course guide for Vite and Playwright can be offered at udemy.com [] []. Using the team plan that the website offers, the team can afford each of these courses with each member being billed at a rate of $30/month [].</w:t>
             </w:r>
           </w:p>
         </w:tc>
@@ -2674,19 +2672,11 @@
                 <w:b/>
               </w:rPr>
             </w:pPr>
-            <w:proofErr w:type="spellStart"/>
-            <w:r>
-              <w:rPr>
-                <w:b/>
-              </w:rPr>
-              <w:t>Vitest</w:t>
-            </w:r>
-            <w:proofErr w:type="spellEnd"/>
-            <w:r>
-              <w:rPr>
-                <w:b/>
-              </w:rPr>
-              <w:t xml:space="preserve">: </w:t>
+            <w:r>
+              <w:rPr>
+                <w:b/>
+              </w:rPr>
+              <w:t xml:space="preserve">Vitest: </w:t>
             </w:r>
             <w:r>
               <w:t>A comprehensive guide is already provided on the official website, so minimal training is required (we’ll assume an extra total $100 to cover any additional resources needed) [].</w:t>
@@ -2876,27 +2866,11 @@
         <w:t>4. [10 POINTS]</w:t>
       </w:r>
       <w:r>
-        <w:t xml:space="preserve"> </w:t>
-      </w:r>
-      <w:proofErr w:type="gramStart"/>
-      <w:r>
-        <w:t>A</w:t>
-      </w:r>
-      <w:proofErr w:type="gramEnd"/>
-      <w:r>
-        <w:t xml:space="preserve"> test plan for your software: Describe the test plan for testing minimum one unit of your software. As an evidence, write a code for one unit (a method for example) of your software in a programming language of your choice, then use an automated testing tool (such as </w:t>
+        <w:t xml:space="preserve"> A test plan for your software: Describe the test plan for testing minimum one unit of your software. As an evidence, write a code for one unit (a method for example) of your software in a programming language of your choice, then use an automated testing tool (such as </w:t>
       </w:r>
       <w:r>
         <w:lastRenderedPageBreak/>
-        <w:t>JUnit for a Java unit) to test your unit and present results. Clearly define what test case(s) are provided for testing purposes and what results are obtained (</w:t>
-      </w:r>
-      <w:proofErr w:type="spellStart"/>
-      <w:r>
-        <w:t>Ch</w:t>
-      </w:r>
-      <w:proofErr w:type="spellEnd"/>
-      <w:r>
-        <w:t xml:space="preserve"> 8). Include your test code as additional document in your zip file submitted.</w:t>
+        <w:t>JUnit for a Java unit) to test your unit and present results. Clearly define what test case(s) are provided for testing purposes and what results are obtained (Ch 8). Include your test code as additional document in your zip file submitted.</w:t>
       </w:r>
     </w:p>
     <w:tbl>
@@ -2963,15 +2937,7 @@
           </w:tcPr>
           <w:p>
             <w:r>
-              <w:t xml:space="preserve">In the realm of cost-sharing apps, our platform stands out as a streamlined facilitator for splitting expenses among groups, particularly focusing on meals and various group purchases. When we look at existing apps in this field, there are a few that come close to what we offer. </w:t>
-            </w:r>
-            <w:proofErr w:type="spellStart"/>
-            <w:r>
-              <w:t>Venmo</w:t>
-            </w:r>
-            <w:proofErr w:type="spellEnd"/>
-            <w:r>
-              <w:t>, for example, lets users split bills and expenses, but it's more geared toward individual transactions rather than group purchases [] []. Split wise is another app that's commonly used for splitting expenses among groups []. However, it doesn't have a direct payment feature and is more of an expense tracker. It's great for keeping tabs on shared costs but doesn't handle payments directly. []</w:t>
+              <w:t>In the realm of cost-sharing apps, our platform stands out as a streamlined facilitator for splitting expenses among groups, particularly focusing on meals and various group purchases. When we look at existing apps in this field, there are a few that come close to what we offer. Venmo, for example, lets users split bills and expenses, but it's more geared toward individual transactions rather than group purchases [] []. Split wise is another app that's commonly used for splitting expenses among groups []. However, it doesn't have a direct payment feature and is more of an expense tracker. It's great for keeping tabs on shared costs but doesn't handle payments directly. []</w:t>
             </w:r>
           </w:p>
           <w:p/>
@@ -3075,22 +3041,7 @@
               <w:ind w:left="567" w:hanging="567"/>
             </w:pPr>
             <w:r>
-              <w:t>[</w:t>
-            </w:r>
-            <w:r>
-              <w:t>]</w:t>
-            </w:r>
-            <w:r>
-              <w:t xml:space="preserve"> Microsoft, “Pricing-Microsoft Defender: Microsoft A</w:t>
-            </w:r>
-            <w:r>
-              <w:t>zure,” Pricing-Microsoft Defender | Microsoft Azure, https://azure.microsoft.com/en-us/pricing/details/defender-for</w:t>
-            </w:r>
-            <w:r>
-              <w:t>-cloud/ [Accessed Nov. 16, 2023]</w:t>
-            </w:r>
-            <w:r>
-              <w:t xml:space="preserve">. </w:t>
+              <w:t xml:space="preserve">[] Microsoft, “Pricing-Microsoft Defender: Microsoft Azure,” Pricing-Microsoft Defender | Microsoft Azure, https://azure.microsoft.com/en-us/pricing/details/defender-for-cloud/ [Accessed Nov. 16, 2023]. </w:t>
             </w:r>
           </w:p>
           <w:p>
@@ -3099,16 +3050,7 @@
               <w:ind w:left="567" w:hanging="567"/>
             </w:pPr>
             <w:r>
-              <w:t>[] Microsoft, “Pricing - Azure SQL Database Single Database: Microsoft A</w:t>
-            </w:r>
-            <w:r>
-              <w:t>zure,” Pricing - Azure SQL Database Single Database | Microsoft Azure, https://azure.microsoft.com/en-us/pricing/details/azure-sql-database/single/#</w:t>
-            </w:r>
-            <w:r>
-              <w:t>pricing [Accessed Nov. 16, 2023]</w:t>
-            </w:r>
-            <w:r>
-              <w:t xml:space="preserve">. </w:t>
+              <w:t xml:space="preserve">[] Microsoft, “Pricing - Azure SQL Database Single Database: Microsoft Azure,” Pricing - Azure SQL Database Single Database | Microsoft Azure, https://azure.microsoft.com/en-us/pricing/details/azure-sql-database/single/#pricing [Accessed Nov. 16, 2023]. </w:t>
             </w:r>
           </w:p>
           <w:p>
@@ -3118,21 +3060,246 @@
             </w:pPr>
             <w:r>
               <w:lastRenderedPageBreak/>
+              <w:t xml:space="preserve">[] Microsoft, “Pricing - Cloud Services: Microsoft Azure,” Pricing - Cloud Services | Microsoft Azure, https://azure.microsoft.com/en-us/pricing/details/cloud-services/ [Accessed Nov. 16, 2023]. </w:t>
+            </w:r>
+          </w:p>
+          <w:p>
+            <w:pPr>
+              <w:spacing w:before="0" w:after="0"/>
+              <w:ind w:left="720" w:hanging="720"/>
+              <w:rPr>
+                <w:lang w:val="en-US"/>
+              </w:rPr>
+            </w:pPr>
+            <w:r>
+              <w:rPr>
+                <w:lang w:val="en-US"/>
+              </w:rPr>
               <w:t>[</w:t>
             </w:r>
-            <w:bookmarkStart w:id="0" w:name="_GoBack"/>
-            <w:bookmarkEnd w:id="0"/>
-            <w:r>
-              <w:t>] Microsoft, “Pricing - Cloud S</w:t>
-            </w:r>
-            <w:r>
-              <w:t>ervices: Microsoft Azure,” Pricing - Cloud Services | Microsoft Azure, https://azure.microsoft.com/en-us/pricing/details/cloud-se</w:t>
-            </w:r>
-            <w:r>
-              <w:t>rvices/ [Accessed Nov. 16, 2023]</w:t>
-            </w:r>
-            <w:r>
-              <w:t xml:space="preserve">. </w:t>
+            <w:r>
+              <w:rPr>
+                <w:lang w:val="en-US"/>
+              </w:rPr>
+              <w:t>AA</w:t>
+            </w:r>
+            <w:r>
+              <w:rPr>
+                <w:lang w:val="en-US"/>
+              </w:rPr>
+              <w:t>]</w:t>
+            </w:r>
+            <w:r>
+              <w:rPr>
+                <w:lang w:val="en-US"/>
+              </w:rPr>
+              <w:t xml:space="preserve"> </w:t>
+            </w:r>
+            <w:r>
+              <w:rPr>
+                <w:lang w:val="en-US"/>
+              </w:rPr>
+              <w:t xml:space="preserve">Microsoft, “Visual Studio Professional - monthly subscription - Visual Studio Marketplace,” </w:t>
+            </w:r>
+            <w:r>
+              <w:rPr>
+                <w:i/>
+                <w:iCs/>
+                <w:lang w:val="en-US"/>
+              </w:rPr>
+              <w:t>marketplace.visualstudio.com</w:t>
+            </w:r>
+            <w:r>
+              <w:rPr>
+                <w:lang w:val="en-US"/>
+              </w:rPr>
+              <w:t>. https://marketplace.visualstudio.com/items?itemName=ms.vs-professional-monthly#pricing (accessed Nov. 16, 2023).</w:t>
+            </w:r>
+          </w:p>
+          <w:p>
+            <w:pPr>
+              <w:spacing w:before="0" w:after="0"/>
+              <w:ind w:left="720" w:hanging="720"/>
+              <w:rPr>
+                <w:lang w:val="en-US"/>
+              </w:rPr>
+            </w:pPr>
+          </w:p>
+          <w:p>
+            <w:pPr>
+              <w:spacing w:before="0" w:after="0"/>
+              <w:ind w:left="720" w:hanging="720"/>
+              <w:rPr>
+                <w:lang w:val="en-US"/>
+              </w:rPr>
+            </w:pPr>
+            <w:r>
+              <w:rPr>
+                <w:lang w:val="en-US"/>
+              </w:rPr>
+              <w:t>[</w:t>
+            </w:r>
+            <w:r>
+              <w:rPr>
+                <w:lang w:val="en-US"/>
+              </w:rPr>
+              <w:t>AB</w:t>
+            </w:r>
+            <w:r>
+              <w:rPr>
+                <w:lang w:val="en-US"/>
+              </w:rPr>
+              <w:t>]</w:t>
+            </w:r>
+            <w:r>
+              <w:rPr>
+                <w:lang w:val="en-US"/>
+              </w:rPr>
+              <w:t xml:space="preserve"> </w:t>
+            </w:r>
+            <w:r>
+              <w:rPr>
+                <w:lang w:val="en-US"/>
+              </w:rPr>
+              <w:t xml:space="preserve">J. Simonson and K. Main, “Stripe Pricing And Fees (2023 Guide) – Forbes Advisor,” </w:t>
+            </w:r>
+            <w:r>
+              <w:rPr>
+                <w:i/>
+                <w:iCs/>
+                <w:lang w:val="en-US"/>
+              </w:rPr>
+              <w:t>www.forbes.com</w:t>
+            </w:r>
+            <w:r>
+              <w:rPr>
+                <w:lang w:val="en-US"/>
+              </w:rPr>
+              <w:t>, 2023. https://www.forbes.com/advisor/business/services/stripe-pricing-fees/ (accessed Nov. 16, 2023).</w:t>
+            </w:r>
+          </w:p>
+          <w:p>
+            <w:pPr>
+              <w:spacing w:before="0" w:after="0"/>
+              <w:ind w:left="720" w:hanging="720"/>
+              <w:rPr>
+                <w:lang w:val="en-US"/>
+              </w:rPr>
+            </w:pPr>
+          </w:p>
+          <w:p>
+            <w:pPr>
+              <w:spacing w:before="0" w:after="0"/>
+              <w:ind w:left="720" w:hanging="720"/>
+              <w:rPr>
+                <w:lang w:val="en-US"/>
+              </w:rPr>
+            </w:pPr>
+            <w:r>
+              <w:rPr>
+                <w:lang w:val="en-US"/>
+              </w:rPr>
+              <w:t>[</w:t>
+            </w:r>
+            <w:r>
+              <w:rPr>
+                <w:lang w:val="en-US"/>
+              </w:rPr>
+              <w:t>AC</w:t>
+            </w:r>
+            <w:r>
+              <w:rPr>
+                <w:lang w:val="en-US"/>
+              </w:rPr>
+              <w:t>]</w:t>
+            </w:r>
+            <w:r>
+              <w:rPr>
+                <w:lang w:val="en-US"/>
+              </w:rPr>
+              <w:t xml:space="preserve"> </w:t>
+            </w:r>
+            <w:r>
+              <w:rPr>
+                <w:lang w:val="en-US"/>
+              </w:rPr>
+              <w:t xml:space="preserve">Microsoft, “Pricing Calculator | Microsoft Azure,” </w:t>
+            </w:r>
+            <w:r>
+              <w:rPr>
+                <w:i/>
+                <w:iCs/>
+                <w:lang w:val="en-US"/>
+              </w:rPr>
+              <w:t>Microsoft.com</w:t>
+            </w:r>
+            <w:r>
+              <w:rPr>
+                <w:lang w:val="en-US"/>
+              </w:rPr>
+              <w:t>, 2023. https://azure.microsoft.com/en-us/pricing/calculator/ (accessed Nov. 16, 2023).</w:t>
+            </w:r>
+          </w:p>
+          <w:p>
+            <w:pPr>
+              <w:spacing w:before="0" w:after="0"/>
+              <w:ind w:left="720" w:hanging="720"/>
+              <w:rPr>
+                <w:lang w:val="en-US"/>
+              </w:rPr>
+            </w:pPr>
+          </w:p>
+          <w:p>
+            <w:pPr>
+              <w:spacing w:before="0" w:after="0"/>
+              <w:ind w:left="720" w:hanging="720"/>
+              <w:rPr>
+                <w:lang w:val="en-US"/>
+              </w:rPr>
+            </w:pPr>
+            <w:r>
+              <w:rPr>
+                <w:lang w:val="en-US"/>
+              </w:rPr>
+              <w:t>[</w:t>
+            </w:r>
+            <w:r>
+              <w:rPr>
+                <w:lang w:val="en-US"/>
+              </w:rPr>
+              <w:t>AD</w:t>
+            </w:r>
+            <w:r>
+              <w:rPr>
+                <w:lang w:val="en-US"/>
+              </w:rPr>
+              <w:t>]</w:t>
+            </w:r>
+            <w:r>
+              <w:rPr>
+                <w:lang w:val="en-US"/>
+              </w:rPr>
+              <w:t xml:space="preserve"> </w:t>
+            </w:r>
+            <w:r>
+              <w:rPr>
+                <w:lang w:val="en-US"/>
+              </w:rPr>
+              <w:t xml:space="preserve">Swing2App, “How much does it cost to publish an app on the app store? | Blog,” </w:t>
+            </w:r>
+            <w:r>
+              <w:rPr>
+                <w:i/>
+                <w:iCs/>
+                <w:lang w:val="en-US"/>
+              </w:rPr>
+              <w:t>Swing2App</w:t>
+            </w:r>
+            <w:r>
+              <w:rPr>
+                <w:lang w:val="en-US"/>
+              </w:rPr>
+              <w:t>, Aug. 18, 2022. https://www.swing2app.com/blog/how-much-does-it-cost-to-publish-an-app-on-the-app-store/ (accessed Nov. 16, 2023).</w:t>
             </w:r>
           </w:p>
           <w:p>
@@ -3149,15 +3316,7 @@
               <w:ind w:left="720" w:hanging="720"/>
             </w:pPr>
             <w:r>
-              <w:t xml:space="preserve">[] </w:t>
-            </w:r>
-            <w:proofErr w:type="spellStart"/>
-            <w:r>
-              <w:t>Chcomley</w:t>
-            </w:r>
-            <w:proofErr w:type="spellEnd"/>
-            <w:r>
-              <w:t xml:space="preserve">, “Get started with Azure DevOps,” Learning path - Training | Microsoft Learn, https://learn.microsoft.com/en-us/training/paths/evolve-your-devops-practices/ [Accessed Nov. 16, 2023]. </w:t>
+              <w:t xml:space="preserve">[] Chcomley, “Get started with Azure DevOps,” Learning path - Training | Microsoft Learn, https://learn.microsoft.com/en-us/training/paths/evolve-your-devops-practices/ [Accessed Nov. 16, 2023]. </w:t>
             </w:r>
           </w:p>
           <w:p>
@@ -3166,39 +3325,7 @@
               <w:ind w:left="720" w:hanging="720"/>
             </w:pPr>
             <w:r>
-              <w:t xml:space="preserve">[] J. </w:t>
-            </w:r>
-            <w:proofErr w:type="spellStart"/>
-            <w:r>
-              <w:t>Charlesworth</w:t>
-            </w:r>
-            <w:proofErr w:type="spellEnd"/>
-            <w:r>
-              <w:t>, “</w:t>
-            </w:r>
-            <w:proofErr w:type="spellStart"/>
-            <w:r>
-              <w:t>Vite</w:t>
-            </w:r>
-            <w:proofErr w:type="spellEnd"/>
-            <w:r>
-              <w:t xml:space="preserve">: The Complete Developer’s Guide,” </w:t>
-            </w:r>
-            <w:proofErr w:type="spellStart"/>
-            <w:r>
-              <w:t>Vite</w:t>
-            </w:r>
-            <w:proofErr w:type="spellEnd"/>
-            <w:r>
-              <w:t xml:space="preserve">: The Complete Developer’s Guide | </w:t>
-            </w:r>
-            <w:proofErr w:type="spellStart"/>
-            <w:r>
-              <w:t>Udemy</w:t>
-            </w:r>
-            <w:proofErr w:type="spellEnd"/>
-            <w:r>
-              <w:t xml:space="preserve">, https://www.udemy.com/course/vite-developers-guide/ [Accessed Nov. 16, 2023]. </w:t>
+              <w:t xml:space="preserve">[] J. Charlesworth, “Vite: The Complete Developer’s Guide,” Vite: The Complete Developer’s Guide | Udemy, https://www.udemy.com/course/vite-developers-guide/ [Accessed Nov. 16, 2023]. </w:t>
             </w:r>
           </w:p>
           <w:p>
@@ -3207,23 +3334,7 @@
               <w:ind w:left="720" w:hanging="720"/>
             </w:pPr>
             <w:r>
-              <w:t xml:space="preserve">[] B. </w:t>
-            </w:r>
-            <w:proofErr w:type="spellStart"/>
-            <w:r>
-              <w:t>Alam</w:t>
-            </w:r>
-            <w:proofErr w:type="spellEnd"/>
-            <w:r>
-              <w:t xml:space="preserve">, “Web Automation and Testing using Playwright,” Web Automation and Testing using Playwright | </w:t>
-            </w:r>
-            <w:proofErr w:type="spellStart"/>
-            <w:r>
-              <w:t>Udemy</w:t>
-            </w:r>
-            <w:proofErr w:type="spellEnd"/>
-            <w:r>
-              <w:t xml:space="preserve">, https://www.udemy.com/course/playwright/ [Accessed Nov. 16, 2023]. </w:t>
+              <w:t xml:space="preserve">[] B. Alam, “Web Automation and Testing using Playwright,” Web Automation and Testing using Playwright | Udemy, https://www.udemy.com/course/playwright/ [Accessed Nov. 16, 2023]. </w:t>
             </w:r>
           </w:p>
           <w:p>
@@ -3232,15 +3343,7 @@
               <w:ind w:left="720" w:hanging="720"/>
             </w:pPr>
             <w:r>
-              <w:t xml:space="preserve">[] “Scalable learning for organizations of every size,” Plans - </w:t>
-            </w:r>
-            <w:proofErr w:type="spellStart"/>
-            <w:r>
-              <w:t>Udemy</w:t>
-            </w:r>
-            <w:proofErr w:type="spellEnd"/>
-            <w:r>
-              <w:t xml:space="preserve"> Business, https://business.udemy.com/plans/ [Accessed Nov. 16, 2023]. </w:t>
+              <w:t xml:space="preserve">[] “Scalable learning for organizations of every size,” Plans - Udemy Business, https://business.udemy.com/plans/ [Accessed Nov. 16, 2023]. </w:t>
             </w:r>
           </w:p>
           <w:p>
@@ -3249,123 +3352,40 @@
               <w:ind w:left="720" w:hanging="720"/>
             </w:pPr>
             <w:r>
-              <w:t xml:space="preserve">[] Vladimir, “Getting Started,” Getting Started | Guide | </w:t>
-            </w:r>
-            <w:proofErr w:type="spellStart"/>
-            <w:r>
-              <w:t>Vitest</w:t>
-            </w:r>
-            <w:proofErr w:type="spellEnd"/>
-            <w:r>
-              <w:t xml:space="preserve">, https://vitest.dev/guide/ [Accessed Nov. 16, 2023]. </w:t>
+              <w:t xml:space="preserve">[] Vladimir, “Getting Started,” Getting Started | Guide | Vitest, https://vitest.dev/guide/ [Accessed Nov. 16, 2023]. </w:t>
             </w:r>
           </w:p>
           <w:p>
             <w:pPr>
               <w:spacing w:line="360" w:lineRule="auto"/>
-              <w:ind w:left="720"/>
-            </w:pPr>
-            <w:r>
-              <w:t xml:space="preserve">[] What Is </w:t>
-            </w:r>
-            <w:proofErr w:type="spellStart"/>
-            <w:r>
-              <w:t>Venmo</w:t>
-            </w:r>
-            <w:proofErr w:type="spellEnd"/>
-            <w:r>
-              <w:t xml:space="preserve">? – </w:t>
-            </w:r>
-            <w:proofErr w:type="spellStart"/>
-            <w:r>
-              <w:t>Venmo</w:t>
-            </w:r>
-            <w:proofErr w:type="spellEnd"/>
-            <w:r>
-              <w:t>, help.venmo.com/</w:t>
-            </w:r>
-            <w:proofErr w:type="spellStart"/>
-            <w:r>
-              <w:t>hc</w:t>
-            </w:r>
-            <w:proofErr w:type="spellEnd"/>
-            <w:r>
-              <w:t>/</w:t>
-            </w:r>
-            <w:proofErr w:type="spellStart"/>
-            <w:r>
-              <w:t>en</w:t>
-            </w:r>
-            <w:proofErr w:type="spellEnd"/>
-            <w:r>
-              <w:t>-us/articles/221011388-What-is-Venmo-. [Accessed 15 Nov. 2023].</w:t>
+            </w:pPr>
+            <w:r>
+              <w:t>[] What Is Venmo? – Venmo, help.venmo.com/hc/en-us/articles/221011388-What-is-Venmo-. [Accessed 15 Nov. 2023].</w:t>
             </w:r>
           </w:p>
           <w:p>
             <w:pPr>
               <w:spacing w:line="360" w:lineRule="auto"/>
-              <w:ind w:left="720"/>
-            </w:pPr>
-            <w:r>
-              <w:t xml:space="preserve">[] “What Is </w:t>
-            </w:r>
-            <w:proofErr w:type="spellStart"/>
-            <w:r>
-              <w:t>Venmo</w:t>
-            </w:r>
-            <w:proofErr w:type="spellEnd"/>
-            <w:r>
-              <w:t>: How It Works.” Money, money.com/what-is-</w:t>
-            </w:r>
-            <w:proofErr w:type="spellStart"/>
-            <w:r>
-              <w:t>venmo</w:t>
-            </w:r>
-            <w:proofErr w:type="spellEnd"/>
-            <w:r>
-              <w:t xml:space="preserve">-how-it-works/. [Accessed 15 Nov. 2023]. </w:t>
+            </w:pPr>
+            <w:r>
+              <w:lastRenderedPageBreak/>
+              <w:t xml:space="preserve">[] “What Is Venmo: How It Works.” Money, money.com/what-is-venmo-how-it-works/. [Accessed 15 Nov. 2023]. </w:t>
             </w:r>
           </w:p>
           <w:p>
             <w:pPr>
               <w:spacing w:line="360" w:lineRule="auto"/>
-              <w:ind w:left="720"/>
-            </w:pPr>
-            <w:r>
-              <w:t xml:space="preserve">[] “About.” </w:t>
-            </w:r>
-            <w:proofErr w:type="spellStart"/>
-            <w:r>
-              <w:t>Splitwise</w:t>
-            </w:r>
-            <w:proofErr w:type="spellEnd"/>
-            <w:r>
-              <w:t xml:space="preserve">, www.splitwise.com/about. [Accessed 15 Nov. 2023]. </w:t>
+            </w:pPr>
+            <w:r>
+              <w:t xml:space="preserve">[] “About.” Splitwise, www.splitwise.com/about. [Accessed 15 Nov. 2023]. </w:t>
             </w:r>
           </w:p>
           <w:p>
             <w:pPr>
               <w:spacing w:line="360" w:lineRule="auto"/>
-              <w:ind w:left="720"/>
-            </w:pPr>
-            <w:r>
-              <w:t xml:space="preserve">[] </w:t>
-            </w:r>
-            <w:proofErr w:type="spellStart"/>
-            <w:r>
-              <w:t>Reiff</w:t>
-            </w:r>
-            <w:proofErr w:type="spellEnd"/>
-            <w:r>
-              <w:t xml:space="preserve">, Nathan. “How </w:t>
-            </w:r>
-            <w:proofErr w:type="spellStart"/>
-            <w:r>
-              <w:t>Splitwise</w:t>
-            </w:r>
-            <w:proofErr w:type="spellEnd"/>
-            <w:r>
-              <w:t xml:space="preserve"> Makes Money.” Investopedia, Investopedia, www.investopedia.com/articles/company-insights/090816/how-splitwise-works-and-makes-money.asp. [Accessed 15 Nov. 2023]. </w:t>
+            </w:pPr>
+            <w:r>
+              <w:t xml:space="preserve">[] Reiff, Nathan. “How Splitwise Makes Money.” Investopedia, Investopedia, www.investopedia.com/articles/company-insights/090816/how-splitwise-works-and-makes-money.asp. [Accessed 15 Nov. 2023]. </w:t>
             </w:r>
           </w:p>
         </w:tc>
@@ -3404,7 +3424,6 @@
         <w:ind w:left="720"/>
       </w:pPr>
       <w:r>
-        <w:lastRenderedPageBreak/>
         <w:t>- Cost estimation</w:t>
       </w:r>
     </w:p>
@@ -3520,15 +3539,11 @@
         <w:t>9. OPTIONAL PART [POSSIBLE EXTRA CREDIT UP TO 10 POINTS].</w:t>
       </w:r>
       <w:r>
-        <w:t xml:space="preserve"> Your program code (if fully implemented the project, not required otherwise). Please note that implementation is not required for the final project. Groups are welcome to implement their work, if they choose to do so. [This part may qualify for extra credit, if you implement and submit the implementation code together with your project. The extra credit will be determined based on the quality of your implementation. Furthermore, any fully implemented project qualifies for scholar publication afterwards. This most probably will involve further commitment to work more </w:t>
-      </w:r>
-      <w:proofErr w:type="gramStart"/>
-      <w:r>
-        <w:t>an</w:t>
-      </w:r>
-      <w:proofErr w:type="gramEnd"/>
-      <w:r>
-        <w:t xml:space="preserve"> write a scholar paper to send to a Conference for publication.</w:t>
+        <w:t xml:space="preserve"> Your program code (if fully implemented the project, not required otherwise). Please note that implementation is not required for the final project. Groups are welcome to implement their work, if they choose to do so. [This part may qualify for extra credit, if you implement and submit the implementation code together with your project. The extra credit will be determined based on the quality of your implementation. Furthermore, any fully implemented project qualifies for scholar publication </w:t>
+      </w:r>
+      <w:r>
+        <w:lastRenderedPageBreak/>
+        <w:t>afterwards. This most probably will involve further commitment to work more an write a scholar paper to send to a Conference for publication.</w:t>
       </w:r>
     </w:p>
     <w:p>
@@ -3585,7 +3600,7 @@
 </file>
 
 <file path=word/numbering.xml><?xml version="1.0" encoding="utf-8"?>
-<w:numbering xmlns:wpc="http://schemas.microsoft.com/office/word/2010/wordprocessingCanvas" xmlns:cx="http://schemas.microsoft.com/office/drawing/2014/chartex" xmlns:cx1="http://schemas.microsoft.com/office/drawing/2015/9/8/chartex" xmlns:mc="http://schemas.openxmlformats.org/markup-compatibility/2006" xmlns:o="urn:schemas-microsoft-com:office:office" xmlns:r="http://schemas.openxmlformats.org/officeDocument/2006/relationships" xmlns:m="http://schemas.openxmlformats.org/officeDocument/2006/math" xmlns:v="urn:schemas-microsoft-com:vml" xmlns:wp14="http://schemas.microsoft.com/office/word/2010/wordprocessingDrawing" xmlns:wp="http://schemas.openxmlformats.org/drawingml/2006/wordprocessingDrawing" xmlns:w10="urn:schemas-microsoft-com:office:word" xmlns:w="http://schemas.openxmlformats.org/wordprocessingml/2006/main" xmlns:w14="http://schemas.microsoft.com/office/word/2010/wordml" xmlns:w15="http://schemas.microsoft.com/office/word/2012/wordml" xmlns:w16se="http://schemas.microsoft.com/office/word/2015/wordml/symex" xmlns:wpg="http://schemas.microsoft.com/office/word/2010/wordprocessingGroup" xmlns:wpi="http://schemas.microsoft.com/office/word/2010/wordprocessingInk" xmlns:wne="http://schemas.microsoft.com/office/word/2006/wordml" xmlns:wps="http://schemas.microsoft.com/office/word/2010/wordprocessingShape" mc:Ignorable="w14 w15 w16se wp14">
+<w:numbering xmlns:wpc="http://schemas.microsoft.com/office/word/2010/wordprocessingCanvas" xmlns:cx="http://schemas.microsoft.com/office/drawing/2014/chartex" xmlns:cx1="http://schemas.microsoft.com/office/drawing/2015/9/8/chartex" xmlns:cx2="http://schemas.microsoft.com/office/drawing/2015/10/21/chartex" xmlns:cx3="http://schemas.microsoft.com/office/drawing/2016/5/9/chartex" xmlns:cx4="http://schemas.microsoft.com/office/drawing/2016/5/10/chartex" xmlns:cx5="http://schemas.microsoft.com/office/drawing/2016/5/11/chartex" xmlns:cx6="http://schemas.microsoft.com/office/drawing/2016/5/12/chartex" xmlns:cx7="http://schemas.microsoft.com/office/drawing/2016/5/13/chartex" xmlns:cx8="http://schemas.microsoft.com/office/drawing/2016/5/14/chartex" xmlns:mc="http://schemas.openxmlformats.org/markup-compatibility/2006" xmlns:aink="http://schemas.microsoft.com/office/drawing/2016/ink" xmlns:am3d="http://schemas.microsoft.com/office/drawing/2017/model3d" xmlns:o="urn:schemas-microsoft-com:office:office" xmlns:oel="http://schemas.microsoft.com/office/2019/extlst" xmlns:r="http://schemas.openxmlformats.org/officeDocument/2006/relationships" xmlns:m="http://schemas.openxmlformats.org/officeDocument/2006/math" xmlns:v="urn:schemas-microsoft-com:vml" xmlns:wp14="http://schemas.microsoft.com/office/word/2010/wordprocessingDrawing" xmlns:wp="http://schemas.openxmlformats.org/drawingml/2006/wordprocessingDrawing" xmlns:w10="urn:schemas-microsoft-com:office:word" xmlns:w="http://schemas.openxmlformats.org/wordprocessingml/2006/main" xmlns:w14="http://schemas.microsoft.com/office/word/2010/wordml" xmlns:w15="http://schemas.microsoft.com/office/word/2012/wordml" xmlns:w16cex="http://schemas.microsoft.com/office/word/2018/wordml/cex" xmlns:w16cid="http://schemas.microsoft.com/office/word/2016/wordml/cid" xmlns:w16="http://schemas.microsoft.com/office/word/2018/wordml" xmlns:w16sdtdh="http://schemas.microsoft.com/office/word/2020/wordml/sdtdatahash" xmlns:w16se="http://schemas.microsoft.com/office/word/2015/wordml/symex" xmlns:wpg="http://schemas.microsoft.com/office/word/2010/wordprocessingGroup" xmlns:wpi="http://schemas.microsoft.com/office/word/2010/wordprocessingInk" xmlns:wne="http://schemas.microsoft.com/office/word/2006/wordml" xmlns:wps="http://schemas.microsoft.com/office/word/2010/wordprocessingShape" mc:Ignorable="w14 w15 w16se w16cid w16 w16cex w16sdtdh wp14">
   <w:abstractNum w:abstractNumId="0" w15:restartNumberingAfterBreak="0">
     <w:nsid w:val="67D525F9"/>
     <w:multiLevelType w:val="multilevel"/>
@@ -3699,14 +3714,14 @@
       </w:rPr>
     </w:lvl>
   </w:abstractNum>
-  <w:num w:numId="1">
+  <w:num w:numId="1" w16cid:durableId="1438255898">
     <w:abstractNumId w:val="0"/>
   </w:num>
 </w:numbering>
 </file>
 
 <file path=word/styles.xml><?xml version="1.0" encoding="utf-8"?>
-<w:styles xmlns:mc="http://schemas.openxmlformats.org/markup-compatibility/2006" xmlns:r="http://schemas.openxmlformats.org/officeDocument/2006/relationships" xmlns:w="http://schemas.openxmlformats.org/wordprocessingml/2006/main" xmlns:w14="http://schemas.microsoft.com/office/word/2010/wordml" xmlns:w15="http://schemas.microsoft.com/office/word/2012/wordml" xmlns:w16se="http://schemas.microsoft.com/office/word/2015/wordml/symex" mc:Ignorable="w14 w15 w16se">
+<w:styles xmlns:mc="http://schemas.openxmlformats.org/markup-compatibility/2006" xmlns:r="http://schemas.openxmlformats.org/officeDocument/2006/relationships" xmlns:w="http://schemas.openxmlformats.org/wordprocessingml/2006/main" xmlns:w14="http://schemas.microsoft.com/office/word/2010/wordml" xmlns:w15="http://schemas.microsoft.com/office/word/2012/wordml" xmlns:w16cex="http://schemas.microsoft.com/office/word/2018/wordml/cex" xmlns:w16cid="http://schemas.microsoft.com/office/word/2016/wordml/cid" xmlns:w16="http://schemas.microsoft.com/office/word/2018/wordml" xmlns:w16sdtdh="http://schemas.microsoft.com/office/word/2020/wordml/sdtdatahash" xmlns:w16se="http://schemas.microsoft.com/office/word/2015/wordml/symex" mc:Ignorable="w14 w15 w16se w16cid w16 w16cex w16sdtdh">
   <w:docDefaults>
     <w:rPrDefault>
       <w:rPr>
@@ -3722,7 +3737,7 @@
       </w:pPr>
     </w:pPrDefault>
   </w:docDefaults>
-  <w:latentStyles w:defLockedState="0" w:defUIPriority="99" w:defSemiHidden="0" w:defUnhideWhenUsed="0" w:defQFormat="0" w:count="371">
+  <w:latentStyles w:defLockedState="0" w:defUIPriority="99" w:defSemiHidden="0" w:defUnhideWhenUsed="0" w:defQFormat="0" w:count="376">
     <w:lsdException w:name="Normal" w:uiPriority="0" w:qFormat="1"/>
     <w:lsdException w:name="heading 1" w:uiPriority="9" w:qFormat="1"/>
     <w:lsdException w:name="heading 2" w:semiHidden="1" w:uiPriority="9" w:unhideWhenUsed="1" w:qFormat="1"/>
@@ -4094,6 +4109,11 @@
     <w:lsdException w:name="List Table 5 Dark Accent 6" w:uiPriority="50"/>
     <w:lsdException w:name="List Table 6 Colorful Accent 6" w:uiPriority="51"/>
     <w:lsdException w:name="List Table 7 Colorful Accent 6" w:uiPriority="52"/>
+    <w:lsdException w:name="Mention" w:semiHidden="1" w:unhideWhenUsed="1"/>
+    <w:lsdException w:name="Smart Hyperlink" w:semiHidden="1" w:unhideWhenUsed="1"/>
+    <w:lsdException w:name="Hashtag" w:semiHidden="1" w:unhideWhenUsed="1"/>
+    <w:lsdException w:name="Unresolved Mention" w:semiHidden="1" w:unhideWhenUsed="1"/>
+    <w:lsdException w:name="Smart Link" w:semiHidden="1" w:unhideWhenUsed="1"/>
   </w:latentStyles>
   <w:style w:type="paragraph" w:default="1" w:styleId="Normal">
     <w:name w:val="Normal"/>

</xml_diff>

<commit_message>
Add table for task and task owner
</commit_message>
<xml_diff>
--- a/FinalProjectDeliverable2.docx
+++ b/FinalProjectDeliverable2.docx
@@ -175,7 +175,15 @@
         <w:jc w:val="center"/>
       </w:pPr>
       <w:r>
-        <w:t xml:space="preserve">Mir Ali, Samuel Preston, Amaan Babul, Shriniketh Mukundan </w:t>
+        <w:t xml:space="preserve">Mir Ali, Samuel Preston, Amaan Babul, </w:t>
+      </w:r>
+      <w:proofErr w:type="spellStart"/>
+      <w:r>
+        <w:t>Shriniketh</w:t>
+      </w:r>
+      <w:proofErr w:type="spellEnd"/>
+      <w:r>
+        <w:t xml:space="preserve"> Mukundan </w:t>
       </w:r>
     </w:p>
     <w:p>
@@ -213,9 +221,612 @@
         <w:t>1. [5 POINTS]</w:t>
       </w:r>
       <w:r>
-        <w:t xml:space="preserve"> Well described delegation of tasks, i.e. who did what in the project. Now that your project is complete, you are required to submit the delegation of tasks from beginning of the project until the end. Please make sure to fairly distribute tasks in the team and remember that in the end of the semester, each member of a team will receive the same grade. See grading policy below for more detail. If no/poor contribution by a member, please specify clearly so that we can grade each student fairly.</w:t>
-      </w:r>
-    </w:p>
+        <w:t xml:space="preserve"> Well described delegation of tasks, </w:t>
+      </w:r>
+      <w:proofErr w:type="gramStart"/>
+      <w:r>
+        <w:t>i.e.</w:t>
+      </w:r>
+      <w:proofErr w:type="gramEnd"/>
+      <w:r>
+        <w:t xml:space="preserve"> who did what in the project. Now that your project is complete, you are required to submit the delegation of tasks from beginning of the project until the end. Please make sure to fairly distribute tasks in the team and remember that </w:t>
+      </w:r>
+      <w:proofErr w:type="gramStart"/>
+      <w:r>
+        <w:t>in</w:t>
+      </w:r>
+      <w:proofErr w:type="gramEnd"/>
+      <w:r>
+        <w:t xml:space="preserve"> the end of the semester, each member of a team will receive the same grade. See grading policy below for more detail. If no/poor contribution by a member, please specify clearly so that we can grade each student fairly.</w:t>
+      </w:r>
+    </w:p>
+    <w:tbl>
+      <w:tblPr>
+        <w:tblStyle w:val="TableGrid"/>
+        <w:tblW w:w="9558" w:type="dxa"/>
+        <w:tblInd w:w="-113" w:type="dxa"/>
+        <w:tblLook w:val="04A0" w:firstRow="1" w:lastRow="0" w:firstColumn="1" w:lastColumn="0" w:noHBand="0" w:noVBand="1"/>
+      </w:tblPr>
+      <w:tblGrid>
+        <w:gridCol w:w="3165"/>
+        <w:gridCol w:w="1890"/>
+        <w:gridCol w:w="2703"/>
+        <w:gridCol w:w="1800"/>
+      </w:tblGrid>
+      <w:tr>
+        <w:tc>
+          <w:tcPr>
+            <w:tcW w:w="3165" w:type="dxa"/>
+          </w:tcPr>
+          <w:p>
+            <w:pPr>
+              <w:jc w:val="center"/>
+              <w:rPr>
+                <w:b/>
+                <w:bCs/>
+              </w:rPr>
+            </w:pPr>
+            <w:r>
+              <w:rPr>
+                <w:b/>
+                <w:bCs/>
+              </w:rPr>
+              <w:t>Task Description</w:t>
+            </w:r>
+          </w:p>
+        </w:tc>
+        <w:tc>
+          <w:tcPr>
+            <w:tcW w:w="1890" w:type="dxa"/>
+          </w:tcPr>
+          <w:p>
+            <w:pPr>
+              <w:jc w:val="center"/>
+              <w:rPr>
+                <w:b/>
+                <w:bCs/>
+              </w:rPr>
+            </w:pPr>
+            <w:r>
+              <w:rPr>
+                <w:b/>
+                <w:bCs/>
+              </w:rPr>
+              <w:t>Task Owner</w:t>
+            </w:r>
+          </w:p>
+        </w:tc>
+        <w:tc>
+          <w:tcPr>
+            <w:tcW w:w="2703" w:type="dxa"/>
+          </w:tcPr>
+          <w:p>
+            <w:pPr>
+              <w:jc w:val="center"/>
+              <w:rPr>
+                <w:b/>
+                <w:bCs/>
+              </w:rPr>
+            </w:pPr>
+            <w:r>
+              <w:rPr>
+                <w:b/>
+                <w:bCs/>
+              </w:rPr>
+              <w:t>Task Description</w:t>
+            </w:r>
+          </w:p>
+        </w:tc>
+        <w:tc>
+          <w:tcPr>
+            <w:tcW w:w="1800" w:type="dxa"/>
+          </w:tcPr>
+          <w:p>
+            <w:pPr>
+              <w:jc w:val="center"/>
+              <w:rPr>
+                <w:b/>
+                <w:bCs/>
+              </w:rPr>
+            </w:pPr>
+            <w:r>
+              <w:rPr>
+                <w:b/>
+                <w:bCs/>
+              </w:rPr>
+              <w:t>Task Owner</w:t>
+            </w:r>
+          </w:p>
+        </w:tc>
+      </w:tr>
+      <w:tr>
+        <w:tc>
+          <w:tcPr>
+            <w:tcW w:w="3165" w:type="dxa"/>
+          </w:tcPr>
+          <w:p>
+            <w:r>
+              <w:t>GitHub Invitation</w:t>
+            </w:r>
+          </w:p>
+        </w:tc>
+        <w:tc>
+          <w:tcPr>
+            <w:tcW w:w="1890" w:type="dxa"/>
+          </w:tcPr>
+          <w:p>
+            <w:pPr>
+              <w:jc w:val="center"/>
+            </w:pPr>
+            <w:r>
+              <w:t>Samuel Preston</w:t>
+            </w:r>
+          </w:p>
+        </w:tc>
+        <w:tc>
+          <w:tcPr>
+            <w:tcW w:w="2703" w:type="dxa"/>
+          </w:tcPr>
+          <w:p>
+            <w:r>
+              <w:t>Project Scheduling</w:t>
+            </w:r>
+          </w:p>
+        </w:tc>
+        <w:tc>
+          <w:tcPr>
+            <w:tcW w:w="1800" w:type="dxa"/>
+          </w:tcPr>
+          <w:p>
+            <w:pPr>
+              <w:jc w:val="center"/>
+            </w:pPr>
+            <w:r>
+              <w:t>Daniel Nguyen</w:t>
+            </w:r>
+          </w:p>
+        </w:tc>
+      </w:tr>
+      <w:tr>
+        <w:tc>
+          <w:tcPr>
+            <w:tcW w:w="3165" w:type="dxa"/>
+          </w:tcPr>
+          <w:p>
+            <w:r>
+              <w:t>README</w:t>
+            </w:r>
+          </w:p>
+        </w:tc>
+        <w:tc>
+          <w:tcPr>
+            <w:tcW w:w="1890" w:type="dxa"/>
+          </w:tcPr>
+          <w:p>
+            <w:pPr>
+              <w:jc w:val="center"/>
+            </w:pPr>
+            <w:r>
+              <w:t>Tan Vo</w:t>
+            </w:r>
+          </w:p>
+        </w:tc>
+        <w:tc>
+          <w:tcPr>
+            <w:tcW w:w="2703" w:type="dxa"/>
+          </w:tcPr>
+          <w:p>
+            <w:r>
+              <w:t>Cost, Effort, Pricing</w:t>
+            </w:r>
+          </w:p>
+        </w:tc>
+        <w:tc>
+          <w:tcPr>
+            <w:tcW w:w="1800" w:type="dxa"/>
+          </w:tcPr>
+          <w:p>
+            <w:pPr>
+              <w:jc w:val="center"/>
+            </w:pPr>
+            <w:proofErr w:type="spellStart"/>
+            <w:r>
+              <w:t>Shriniketh</w:t>
+            </w:r>
+            <w:proofErr w:type="spellEnd"/>
+            <w:r>
+              <w:t xml:space="preserve"> </w:t>
+            </w:r>
+            <w:r>
+              <w:t>Mukundan</w:t>
+            </w:r>
+          </w:p>
+        </w:tc>
+      </w:tr>
+      <w:tr>
+        <w:tc>
+          <w:tcPr>
+            <w:tcW w:w="3165" w:type="dxa"/>
+          </w:tcPr>
+          <w:p>
+            <w:r>
+              <w:t>Project Scope</w:t>
+            </w:r>
+          </w:p>
+        </w:tc>
+        <w:tc>
+          <w:tcPr>
+            <w:tcW w:w="1890" w:type="dxa"/>
+          </w:tcPr>
+          <w:p>
+            <w:pPr>
+              <w:jc w:val="center"/>
+            </w:pPr>
+            <w:r>
+              <w:t>Stephen George</w:t>
+            </w:r>
+          </w:p>
+        </w:tc>
+        <w:tc>
+          <w:tcPr>
+            <w:tcW w:w="2703" w:type="dxa"/>
+          </w:tcPr>
+          <w:p>
+            <w:r>
+              <w:t>Hardware Cost</w:t>
+            </w:r>
+          </w:p>
+        </w:tc>
+        <w:tc>
+          <w:tcPr>
+            <w:tcW w:w="1800" w:type="dxa"/>
+          </w:tcPr>
+          <w:p>
+            <w:pPr>
+              <w:jc w:val="center"/>
+            </w:pPr>
+            <w:r>
+              <w:t>Stephen George</w:t>
+            </w:r>
+          </w:p>
+        </w:tc>
+      </w:tr>
+      <w:tr>
+        <w:tc>
+          <w:tcPr>
+            <w:tcW w:w="3165" w:type="dxa"/>
+          </w:tcPr>
+          <w:p>
+            <w:r>
+              <w:t>Process Model</w:t>
+            </w:r>
+          </w:p>
+        </w:tc>
+        <w:tc>
+          <w:tcPr>
+            <w:tcW w:w="1890" w:type="dxa"/>
+          </w:tcPr>
+          <w:p>
+            <w:pPr>
+              <w:jc w:val="center"/>
+            </w:pPr>
+            <w:r>
+              <w:t>Quan Pham</w:t>
+            </w:r>
+          </w:p>
+        </w:tc>
+        <w:tc>
+          <w:tcPr>
+            <w:tcW w:w="2703" w:type="dxa"/>
+          </w:tcPr>
+          <w:p>
+            <w:r>
+              <w:t>Software Cost</w:t>
+            </w:r>
+          </w:p>
+        </w:tc>
+        <w:tc>
+          <w:tcPr>
+            <w:tcW w:w="1800" w:type="dxa"/>
+          </w:tcPr>
+          <w:p>
+            <w:pPr>
+              <w:jc w:val="center"/>
+            </w:pPr>
+            <w:r>
+              <w:t>Tan Vo</w:t>
+            </w:r>
+          </w:p>
+        </w:tc>
+      </w:tr>
+      <w:tr>
+        <w:tc>
+          <w:tcPr>
+            <w:tcW w:w="3165" w:type="dxa"/>
+          </w:tcPr>
+          <w:p>
+            <w:r>
+              <w:t>Functional Requirements</w:t>
+            </w:r>
+          </w:p>
+        </w:tc>
+        <w:tc>
+          <w:tcPr>
+            <w:tcW w:w="1890" w:type="dxa"/>
+          </w:tcPr>
+          <w:p>
+            <w:pPr>
+              <w:jc w:val="center"/>
+            </w:pPr>
+            <w:r>
+              <w:t>Daniel Nguyen</w:t>
+            </w:r>
+          </w:p>
+        </w:tc>
+        <w:tc>
+          <w:tcPr>
+            <w:tcW w:w="2703" w:type="dxa"/>
+          </w:tcPr>
+          <w:p>
+            <w:r>
+              <w:t>Personnel Cost</w:t>
+            </w:r>
+          </w:p>
+        </w:tc>
+        <w:tc>
+          <w:tcPr>
+            <w:tcW w:w="1800" w:type="dxa"/>
+          </w:tcPr>
+          <w:p>
+            <w:pPr>
+              <w:jc w:val="center"/>
+            </w:pPr>
+            <w:r>
+              <w:t>Quan Pham</w:t>
+            </w:r>
+          </w:p>
+        </w:tc>
+      </w:tr>
+      <w:tr>
+        <w:tc>
+          <w:tcPr>
+            <w:tcW w:w="3165" w:type="dxa"/>
+          </w:tcPr>
+          <w:p>
+            <w:r>
+              <w:t>Nonfunctional Requirements</w:t>
+            </w:r>
+          </w:p>
+        </w:tc>
+        <w:tc>
+          <w:tcPr>
+            <w:tcW w:w="1890" w:type="dxa"/>
+          </w:tcPr>
+          <w:p>
+            <w:pPr>
+              <w:jc w:val="center"/>
+            </w:pPr>
+            <w:r>
+              <w:t>Mir Ali</w:t>
+            </w:r>
+          </w:p>
+        </w:tc>
+        <w:tc>
+          <w:tcPr>
+            <w:tcW w:w="2703" w:type="dxa"/>
+          </w:tcPr>
+          <w:p>
+            <w:r>
+              <w:t>Unit Testing</w:t>
+            </w:r>
+          </w:p>
+        </w:tc>
+        <w:tc>
+          <w:tcPr>
+            <w:tcW w:w="1800" w:type="dxa"/>
+          </w:tcPr>
+          <w:p>
+            <w:pPr>
+              <w:jc w:val="center"/>
+            </w:pPr>
+            <w:r>
+              <w:t>Samuel Preston</w:t>
+            </w:r>
+          </w:p>
+        </w:tc>
+      </w:tr>
+      <w:tr>
+        <w:tc>
+          <w:tcPr>
+            <w:tcW w:w="3165" w:type="dxa"/>
+          </w:tcPr>
+          <w:p>
+            <w:r>
+              <w:t>Use case Diagram</w:t>
+            </w:r>
+          </w:p>
+        </w:tc>
+        <w:tc>
+          <w:tcPr>
+            <w:tcW w:w="1890" w:type="dxa"/>
+          </w:tcPr>
+          <w:p>
+            <w:pPr>
+              <w:jc w:val="center"/>
+            </w:pPr>
+            <w:r>
+              <w:t>Samuel Preston</w:t>
+            </w:r>
+          </w:p>
+        </w:tc>
+        <w:tc>
+          <w:tcPr>
+            <w:tcW w:w="2703" w:type="dxa"/>
+          </w:tcPr>
+          <w:p>
+            <w:r>
+              <w:t xml:space="preserve">Comparison </w:t>
+            </w:r>
+          </w:p>
+        </w:tc>
+        <w:tc>
+          <w:tcPr>
+            <w:tcW w:w="1800" w:type="dxa"/>
+          </w:tcPr>
+          <w:p>
+            <w:pPr>
+              <w:jc w:val="center"/>
+            </w:pPr>
+            <w:r>
+              <w:t>Mir Ali</w:t>
+            </w:r>
+            <w:r>
+              <w:t xml:space="preserve">, </w:t>
+            </w:r>
+            <w:r>
+              <w:t>Amaan</w:t>
+            </w:r>
+            <w:r>
+              <w:t xml:space="preserve"> Babul</w:t>
+            </w:r>
+          </w:p>
+        </w:tc>
+      </w:tr>
+      <w:tr>
+        <w:tc>
+          <w:tcPr>
+            <w:tcW w:w="3165" w:type="dxa"/>
+          </w:tcPr>
+          <w:p>
+            <w:r>
+              <w:t>Sequence Diagram</w:t>
+            </w:r>
+          </w:p>
+        </w:tc>
+        <w:tc>
+          <w:tcPr>
+            <w:tcW w:w="1890" w:type="dxa"/>
+          </w:tcPr>
+          <w:p>
+            <w:pPr>
+              <w:jc w:val="center"/>
+            </w:pPr>
+            <w:r>
+              <w:t>Tan Vo</w:t>
+            </w:r>
+          </w:p>
+        </w:tc>
+        <w:tc>
+          <w:tcPr>
+            <w:tcW w:w="2703" w:type="dxa"/>
+          </w:tcPr>
+          <w:p/>
+        </w:tc>
+        <w:tc>
+          <w:tcPr>
+            <w:tcW w:w="1800" w:type="dxa"/>
+          </w:tcPr>
+          <w:p>
+            <w:pPr>
+              <w:jc w:val="center"/>
+            </w:pPr>
+          </w:p>
+        </w:tc>
+      </w:tr>
+      <w:tr>
+        <w:tc>
+          <w:tcPr>
+            <w:tcW w:w="3165" w:type="dxa"/>
+          </w:tcPr>
+          <w:p>
+            <w:r>
+              <w:t>Class Diagram</w:t>
+            </w:r>
+          </w:p>
+        </w:tc>
+        <w:tc>
+          <w:tcPr>
+            <w:tcW w:w="1890" w:type="dxa"/>
+          </w:tcPr>
+          <w:p>
+            <w:pPr>
+              <w:jc w:val="center"/>
+            </w:pPr>
+            <w:proofErr w:type="spellStart"/>
+            <w:r>
+              <w:t>Shriniketh</w:t>
+            </w:r>
+            <w:proofErr w:type="spellEnd"/>
+            <w:r>
+              <w:t xml:space="preserve"> </w:t>
+            </w:r>
+            <w:r>
+              <w:t>Mukundan</w:t>
+            </w:r>
+          </w:p>
+        </w:tc>
+        <w:tc>
+          <w:tcPr>
+            <w:tcW w:w="2703" w:type="dxa"/>
+          </w:tcPr>
+          <w:p/>
+        </w:tc>
+        <w:tc>
+          <w:tcPr>
+            <w:tcW w:w="1800" w:type="dxa"/>
+          </w:tcPr>
+          <w:p>
+            <w:pPr>
+              <w:jc w:val="center"/>
+            </w:pPr>
+          </w:p>
+        </w:tc>
+      </w:tr>
+      <w:tr>
+        <w:tc>
+          <w:tcPr>
+            <w:tcW w:w="3165" w:type="dxa"/>
+          </w:tcPr>
+          <w:p>
+            <w:r>
+              <w:t>Architecture Design</w:t>
+            </w:r>
+          </w:p>
+        </w:tc>
+        <w:tc>
+          <w:tcPr>
+            <w:tcW w:w="1890" w:type="dxa"/>
+          </w:tcPr>
+          <w:p>
+            <w:pPr>
+              <w:jc w:val="center"/>
+            </w:pPr>
+            <w:r>
+              <w:t>Amaan</w:t>
+            </w:r>
+            <w:r>
+              <w:t xml:space="preserve"> Babul</w:t>
+            </w:r>
+          </w:p>
+        </w:tc>
+        <w:tc>
+          <w:tcPr>
+            <w:tcW w:w="2703" w:type="dxa"/>
+          </w:tcPr>
+          <w:p/>
+        </w:tc>
+        <w:tc>
+          <w:tcPr>
+            <w:tcW w:w="1800" w:type="dxa"/>
+          </w:tcPr>
+          <w:p>
+            <w:pPr>
+              <w:jc w:val="center"/>
+            </w:pPr>
+          </w:p>
+        </w:tc>
+      </w:tr>
+    </w:tbl>
     <w:p/>
     <w:p>
       <w:r>
@@ -245,7 +856,35 @@
         <w:rPr>
           <w:i/>
         </w:rPr>
-        <w:t>IMPORTANT NOTE: The following items will all need to be calculated / worked on based on the project you are designing. As an example, if a team of 7 students in CS3354 class is working on the development of a hospital information system, this group will prepare the project scheduling, cost, effort and pricing estimation calculations based on the hospital information system design, NOT based on their 7 student team. Think of the analogy to the “Inception” movie: What you will be working on is the dream in a dream, i.e. the dream in the second level, NOT in the first level.</w:t>
+        <w:t xml:space="preserve">IMPORTANT NOTE: The following items will all need to be calculated / worked on based on the project you are designing. As an example, if a team of 7 students in CS3354 class is working on the development of a hospital information system, this group will prepare the project scheduling, cost, effort and pricing estimation calculations based on the hospital information system design, NOT based on their </w:t>
+      </w:r>
+      <w:proofErr w:type="gramStart"/>
+      <w:r>
+        <w:rPr>
+          <w:i/>
+        </w:rPr>
+        <w:t>7 student</w:t>
+      </w:r>
+      <w:proofErr w:type="gramEnd"/>
+      <w:r>
+        <w:rPr>
+          <w:i/>
+        </w:rPr>
+        <w:t xml:space="preserve"> team. Think of the analogy to the “Inception” movie: What you will be working on is the dream in a dream, </w:t>
+      </w:r>
+      <w:proofErr w:type="gramStart"/>
+      <w:r>
+        <w:rPr>
+          <w:i/>
+        </w:rPr>
+        <w:t>i.e.</w:t>
+      </w:r>
+      <w:proofErr w:type="gramEnd"/>
+      <w:r>
+        <w:rPr>
+          <w:i/>
+        </w:rPr>
+        <w:t xml:space="preserve"> the dream in the second level, NOT in the first level.</w:t>
       </w:r>
     </w:p>
     <w:p>
@@ -256,7 +895,15 @@
         <w:t>3. [35 POINTS] Project Scheduling, Cost, Effort and Pricing Estimation, Project duration and staffing:</w:t>
       </w:r>
       <w:r>
-        <w:t xml:space="preserve"> Include a detailed study of project scheduling, cost and pricing estimation for your project. Please include the following for scheduling and estimation studies:</w:t>
+        <w:t xml:space="preserve"> Include a detailed study of project scheduling, </w:t>
+      </w:r>
+      <w:proofErr w:type="gramStart"/>
+      <w:r>
+        <w:t>cost</w:t>
+      </w:r>
+      <w:proofErr w:type="gramEnd"/>
+      <w:r>
+        <w:t xml:space="preserve"> and pricing estimation for your project. Please include the following for scheduling and estimation studies:</w:t>
       </w:r>
     </w:p>
     <w:p>
@@ -267,10 +914,19 @@
         <w:rPr>
           <w:b/>
         </w:rPr>
+        <w:lastRenderedPageBreak/>
         <w:t>3.1. [5 POINTS] Project Scheduling.</w:t>
       </w:r>
       <w:r>
-        <w:t xml:space="preserve"> Make an estimation on the schedule of your project. Please provide start date, end date by giving justifications about your estimation. Also provide the details for:</w:t>
+        <w:t xml:space="preserve"> Make an estimation on the schedule of your project. Please provide </w:t>
+      </w:r>
+      <w:proofErr w:type="gramStart"/>
+      <w:r>
+        <w:t>start</w:t>
+      </w:r>
+      <w:proofErr w:type="gramEnd"/>
+      <w:r>
+        <w:t xml:space="preserve"> date, end date by giving justifications about your estimation. Also provide the details for:</w:t>
       </w:r>
     </w:p>
     <w:p>
@@ -408,7 +1064,6 @@
         <w:rPr>
           <w:b/>
         </w:rPr>
-        <w:lastRenderedPageBreak/>
         <w:t>3.3. [5 POINTS]</w:t>
       </w:r>
       <w:r>
@@ -556,7 +1211,23 @@
                 <w:bCs/>
                 <w:color w:val="000000"/>
               </w:rPr>
-              <w:t xml:space="preserve"> (730)(0.195) = $142.35/month</w:t>
+              <w:t xml:space="preserve"> (</w:t>
+            </w:r>
+            <w:proofErr w:type="gramStart"/>
+            <w:r>
+              <w:rPr>
+                <w:bCs/>
+                <w:color w:val="000000"/>
+              </w:rPr>
+              <w:t>730)(</w:t>
+            </w:r>
+            <w:proofErr w:type="gramEnd"/>
+            <w:r>
+              <w:rPr>
+                <w:bCs/>
+                <w:color w:val="000000"/>
+              </w:rPr>
+              <w:t>0.195) = $142.35/month</w:t>
             </w:r>
           </w:p>
         </w:tc>
@@ -688,7 +1359,23 @@
                 <w:bCs/>
                 <w:color w:val="000000"/>
               </w:rPr>
-              <w:t xml:space="preserve">Standard-Series (Gen 5) Single Database, vCore model (2): </w:t>
+              <w:t xml:space="preserve">Standard-Series (Gen 5) Single Database, </w:t>
+            </w:r>
+            <w:proofErr w:type="spellStart"/>
+            <w:r>
+              <w:rPr>
+                <w:bCs/>
+                <w:color w:val="000000"/>
+              </w:rPr>
+              <w:t>vCore</w:t>
+            </w:r>
+            <w:proofErr w:type="spellEnd"/>
+            <w:r>
+              <w:rPr>
+                <w:bCs/>
+                <w:color w:val="000000"/>
+              </w:rPr>
+              <w:t xml:space="preserve"> model (2): </w:t>
             </w:r>
             <w:r>
               <w:rPr>
@@ -711,7 +1398,23 @@
                 <w:bCs/>
                 <w:color w:val="000000"/>
               </w:rPr>
-              <w:t xml:space="preserve">    Considering a 730 hour month: (730)(0.36532) = $266.68/month</w:t>
+              <w:t xml:space="preserve">    Considering a 730 hour month: (</w:t>
+            </w:r>
+            <w:proofErr w:type="gramStart"/>
+            <w:r>
+              <w:rPr>
+                <w:bCs/>
+                <w:color w:val="000000"/>
+              </w:rPr>
+              <w:t>730)(</w:t>
+            </w:r>
+            <w:proofErr w:type="gramEnd"/>
+            <w:r>
+              <w:rPr>
+                <w:bCs/>
+                <w:color w:val="000000"/>
+              </w:rPr>
+              <w:t>0.36532) = $266.68/month</w:t>
             </w:r>
             <w:r>
               <w:rPr>
@@ -852,7 +1555,23 @@
                 <w:bCs/>
                 <w:color w:val="000000"/>
               </w:rPr>
-              <w:t xml:space="preserve">    Backing up the entire database: (128)(0.06) = $7.68/month</w:t>
+              <w:t xml:space="preserve">    Backing up the entire database: (</w:t>
+            </w:r>
+            <w:proofErr w:type="gramStart"/>
+            <w:r>
+              <w:rPr>
+                <w:bCs/>
+                <w:color w:val="000000"/>
+              </w:rPr>
+              <w:t>128)(</w:t>
+            </w:r>
+            <w:proofErr w:type="gramEnd"/>
+            <w:r>
+              <w:rPr>
+                <w:bCs/>
+                <w:color w:val="000000"/>
+              </w:rPr>
+              <w:t>0.06) = $7.68/month</w:t>
             </w:r>
           </w:p>
         </w:tc>
@@ -911,6 +1630,7 @@
                 <w:bCs/>
                 <w:color w:val="000000"/>
               </w:rPr>
+              <w:lastRenderedPageBreak/>
               <w:t>Security</w:t>
             </w:r>
           </w:p>
@@ -1006,7 +1726,23 @@
                 <w:bCs/>
                 <w:color w:val="000000"/>
               </w:rPr>
-              <w:t xml:space="preserve">    Considering a 730 hour month: (730)(0.02) + (1)(15) = $29.60/month </w:t>
+              <w:t xml:space="preserve">    Considering a 730 hour month: (</w:t>
+            </w:r>
+            <w:proofErr w:type="gramStart"/>
+            <w:r>
+              <w:rPr>
+                <w:bCs/>
+                <w:color w:val="000000"/>
+              </w:rPr>
+              <w:t>730)(</w:t>
+            </w:r>
+            <w:proofErr w:type="gramEnd"/>
+            <w:r>
+              <w:rPr>
+                <w:bCs/>
+                <w:color w:val="000000"/>
+              </w:rPr>
+              <w:t xml:space="preserve">0.02) + (1)(15) = $29.60/month </w:t>
             </w:r>
           </w:p>
         </w:tc>
@@ -1094,11 +1830,6 @@
         </w:tc>
       </w:tr>
     </w:tbl>
-    <w:p>
-      <w:pPr>
-        <w:ind w:left="720"/>
-      </w:pPr>
-    </w:p>
     <w:p>
       <w:pPr>
         <w:rPr>
@@ -1536,7 +2267,21 @@
               <w:rPr>
                 <w:color w:val="000000"/>
               </w:rPr>
-              <w:t>: The first 10 million pushes are included for 200,000 active devices, which we can assume our apps have the user base below that range. Thus, we only need to pay the default rate of $10/month for the Basic plan.</w:t>
+              <w:t xml:space="preserve">: The first 10 million pushes are included for 200,000 active devices, which we can assume our apps have </w:t>
+            </w:r>
+            <w:proofErr w:type="gramStart"/>
+            <w:r>
+              <w:rPr>
+                <w:color w:val="000000"/>
+              </w:rPr>
+              <w:t>the</w:t>
+            </w:r>
+            <w:proofErr w:type="gramEnd"/>
+            <w:r>
+              <w:rPr>
+                <w:color w:val="000000"/>
+              </w:rPr>
+              <w:t xml:space="preserve"> user base below that range. Thus, we only need to pay the default rate of $10/month for the Basic plan.</w:t>
             </w:r>
             <w:r>
               <w:rPr>
@@ -1705,6 +2450,7 @@
               </w:rPr>
               <w:t xml:space="preserve">&amp; </w:t>
             </w:r>
+            <w:proofErr w:type="spellStart"/>
             <w:r>
               <w:rPr>
                 <w:b/>
@@ -1712,6 +2458,7 @@
               </w:rPr>
               <w:t>Vitest</w:t>
             </w:r>
+            <w:proofErr w:type="spellEnd"/>
             <w:r>
               <w:rPr>
                 <w:color w:val="000000"/>
@@ -1817,7 +2564,21 @@
               <w:rPr>
                 <w:color w:val="000000"/>
               </w:rPr>
-              <w:t>/minute testing on Linux. We can roughly assume approximately one test for one function point. Thus, a function points score of 361.53 roughly translated to 362 tests in the test suite. We can also assume roughly one second per test. Given that we have 10 developers who will be running a test suite roughly 5 per day, we will run roughly 1500 test runs per month. In total, Microsoft Playwright Testing will incurs $90.50/month</w:t>
+              <w:t xml:space="preserve">/minute testing on Linux. We can roughly assume approximately one test for one function point. Thus, a function points score of 361.53 roughly translated to 362 tests in the test suite. We can also assume roughly one second per test. Given that we have 10 developers who will be running a test suite roughly 5 per day, we will run roughly 1500 test runs per month. In total, Microsoft Playwright Testing will </w:t>
+            </w:r>
+            <w:proofErr w:type="gramStart"/>
+            <w:r>
+              <w:rPr>
+                <w:color w:val="000000"/>
+              </w:rPr>
+              <w:t>incurs</w:t>
+            </w:r>
+            <w:proofErr w:type="gramEnd"/>
+            <w:r>
+              <w:rPr>
+                <w:color w:val="000000"/>
+              </w:rPr>
+              <w:t xml:space="preserve"> $90.50/month</w:t>
             </w:r>
             <w:r>
               <w:t xml:space="preserve"> [</w:t>
@@ -2214,7 +2975,15 @@
         <w:t>3.5. [5 POINTS]</w:t>
       </w:r>
       <w:r>
-        <w:t xml:space="preserve"> Estimated cost of personnel (number of people to code the end product, training cost after installation)</w:t>
+        <w:t xml:space="preserve"> Estimated cost of personnel (number of people to code the </w:t>
+      </w:r>
+      <w:proofErr w:type="gramStart"/>
+      <w:r>
+        <w:t>end product</w:t>
+      </w:r>
+      <w:proofErr w:type="gramEnd"/>
+      <w:r>
+        <w:t>, training cost after installation)</w:t>
       </w:r>
     </w:p>
     <w:tbl>
@@ -2672,11 +3441,19 @@
                 <w:b/>
               </w:rPr>
             </w:pPr>
-            <w:r>
-              <w:rPr>
-                <w:b/>
-              </w:rPr>
-              <w:t xml:space="preserve">Vitest: </w:t>
+            <w:proofErr w:type="spellStart"/>
+            <w:r>
+              <w:rPr>
+                <w:b/>
+              </w:rPr>
+              <w:t>Vitest</w:t>
+            </w:r>
+            <w:proofErr w:type="spellEnd"/>
+            <w:r>
+              <w:rPr>
+                <w:b/>
+              </w:rPr>
+              <w:t xml:space="preserve">: </w:t>
             </w:r>
             <w:r>
               <w:t>A comprehensive guide is already provided on the official website, so minimal training is required (we’ll assume an extra total $100 to cover any additional resources needed) [].</w:t>
@@ -2866,11 +3643,27 @@
         <w:t>4. [10 POINTS]</w:t>
       </w:r>
       <w:r>
-        <w:t xml:space="preserve"> A test plan for your software: Describe the test plan for testing minimum one unit of your software. As an evidence, write a code for one unit (a method for example) of your software in a programming language of your choice, then use an automated testing tool (such as </w:t>
+        <w:t xml:space="preserve"> A test plan for your software: Describe the test plan for testing minimum one unit of your software. As </w:t>
+      </w:r>
+      <w:proofErr w:type="gramStart"/>
+      <w:r>
+        <w:t>an evidence</w:t>
+      </w:r>
+      <w:proofErr w:type="gramEnd"/>
+      <w:r>
+        <w:t xml:space="preserve">, write a code for one unit (a method for example) of your software in a programming language of your choice, then use an automated testing tool (such as </w:t>
       </w:r>
       <w:r>
         <w:lastRenderedPageBreak/>
-        <w:t>JUnit for a Java unit) to test your unit and present results. Clearly define what test case(s) are provided for testing purposes and what results are obtained (Ch 8). Include your test code as additional document in your zip file submitted.</w:t>
+        <w:t xml:space="preserve">JUnit for a Java unit) to test your unit and present results. Clearly define what test case(s) are provided for testing purposes and what results are obtained (Ch 8). Include your test code as </w:t>
+      </w:r>
+      <w:proofErr w:type="gramStart"/>
+      <w:r>
+        <w:t>additional</w:t>
+      </w:r>
+      <w:proofErr w:type="gramEnd"/>
+      <w:r>
+        <w:t xml:space="preserve"> document in your zip file submitted.</w:t>
       </w:r>
     </w:p>
     <w:tbl>
@@ -3161,7 +3954,21 @@
               <w:rPr>
                 <w:lang w:val="en-US"/>
               </w:rPr>
-              <w:t xml:space="preserve">J. Simonson and K. Main, “Stripe Pricing And Fees (2023 Guide) – Forbes Advisor,” </w:t>
+              <w:t xml:space="preserve">J. Simonson and K. Main, “Stripe Pricing </w:t>
+            </w:r>
+            <w:proofErr w:type="gramStart"/>
+            <w:r>
+              <w:rPr>
+                <w:lang w:val="en-US"/>
+              </w:rPr>
+              <w:t>And</w:t>
+            </w:r>
+            <w:proofErr w:type="gramEnd"/>
+            <w:r>
+              <w:rPr>
+                <w:lang w:val="en-US"/>
+              </w:rPr>
+              <w:t xml:space="preserve"> Fees (2023 Guide) – Forbes Advisor,” </w:t>
             </w:r>
             <w:r>
               <w:rPr>
@@ -3316,7 +4123,15 @@
               <w:ind w:left="720" w:hanging="720"/>
             </w:pPr>
             <w:r>
-              <w:t xml:space="preserve">[] Chcomley, “Get started with Azure DevOps,” Learning path - Training | Microsoft Learn, https://learn.microsoft.com/en-us/training/paths/evolve-your-devops-practices/ [Accessed Nov. 16, 2023]. </w:t>
+              <w:t xml:space="preserve">[] </w:t>
+            </w:r>
+            <w:proofErr w:type="spellStart"/>
+            <w:r>
+              <w:t>Chcomley</w:t>
+            </w:r>
+            <w:proofErr w:type="spellEnd"/>
+            <w:r>
+              <w:t xml:space="preserve">, “Get started with Azure DevOps,” Learning path - Training | Microsoft Learn, https://learn.microsoft.com/en-us/training/paths/evolve-your-devops-practices/ [Accessed Nov. 16, 2023]. </w:t>
             </w:r>
           </w:p>
           <w:p>
@@ -3352,7 +4167,15 @@
               <w:ind w:left="720" w:hanging="720"/>
             </w:pPr>
             <w:r>
-              <w:t xml:space="preserve">[] Vladimir, “Getting Started,” Getting Started | Guide | Vitest, https://vitest.dev/guide/ [Accessed Nov. 16, 2023]. </w:t>
+              <w:t xml:space="preserve">[] Vladimir, “Getting Started,” Getting Started | Guide | </w:t>
+            </w:r>
+            <w:proofErr w:type="spellStart"/>
+            <w:r>
+              <w:t>Vitest</w:t>
+            </w:r>
+            <w:proofErr w:type="spellEnd"/>
+            <w:r>
+              <w:t xml:space="preserve">, https://vitest.dev/guide/ [Accessed Nov. 16, 2023]. </w:t>
             </w:r>
           </w:p>
           <w:p>
@@ -3360,7 +4183,23 @@
               <w:spacing w:line="360" w:lineRule="auto"/>
             </w:pPr>
             <w:r>
-              <w:t>[] What Is Venmo? – Venmo, help.venmo.com/hc/en-us/articles/221011388-What-is-Venmo-. [Accessed 15 Nov. 2023].</w:t>
+              <w:t>[] What Is Venmo? – Venmo, help.venmo.com/</w:t>
+            </w:r>
+            <w:proofErr w:type="spellStart"/>
+            <w:r>
+              <w:t>hc</w:t>
+            </w:r>
+            <w:proofErr w:type="spellEnd"/>
+            <w:r>
+              <w:t>/</w:t>
+            </w:r>
+            <w:proofErr w:type="spellStart"/>
+            <w:r>
+              <w:t>en</w:t>
+            </w:r>
+            <w:proofErr w:type="spellEnd"/>
+            <w:r>
+              <w:t>-us/articles/221011388-What-is-Venmo-. [Accessed 15 Nov. 2023].</w:t>
             </w:r>
           </w:p>
           <w:p>
@@ -3369,7 +4208,15 @@
             </w:pPr>
             <w:r>
               <w:lastRenderedPageBreak/>
-              <w:t xml:space="preserve">[] “What Is Venmo: How It Works.” Money, money.com/what-is-venmo-how-it-works/. [Accessed 15 Nov. 2023]. </w:t>
+              <w:t>[] “What Is Venmo: How It Works.” Money, money.com/what-is-</w:t>
+            </w:r>
+            <w:proofErr w:type="spellStart"/>
+            <w:r>
+              <w:t>venmo</w:t>
+            </w:r>
+            <w:proofErr w:type="spellEnd"/>
+            <w:r>
+              <w:t xml:space="preserve">-how-it-works/. [Accessed 15 Nov. 2023]. </w:t>
             </w:r>
           </w:p>
           <w:p>
@@ -3377,7 +4224,15 @@
               <w:spacing w:line="360" w:lineRule="auto"/>
             </w:pPr>
             <w:r>
-              <w:t xml:space="preserve">[] “About.” Splitwise, www.splitwise.com/about. [Accessed 15 Nov. 2023]. </w:t>
+              <w:t xml:space="preserve">[] “About.” </w:t>
+            </w:r>
+            <w:proofErr w:type="spellStart"/>
+            <w:r>
+              <w:t>Splitwise</w:t>
+            </w:r>
+            <w:proofErr w:type="spellEnd"/>
+            <w:r>
+              <w:t xml:space="preserve">, www.splitwise.com/about. [Accessed 15 Nov. 2023]. </w:t>
             </w:r>
           </w:p>
           <w:p>
@@ -3385,7 +4240,15 @@
               <w:spacing w:line="360" w:lineRule="auto"/>
             </w:pPr>
             <w:r>
-              <w:t xml:space="preserve">[] Reiff, Nathan. “How Splitwise Makes Money.” Investopedia, Investopedia, www.investopedia.com/articles/company-insights/090816/how-splitwise-works-and-makes-money.asp. [Accessed 15 Nov. 2023]. </w:t>
+              <w:t xml:space="preserve">[] Reiff, Nathan. “How </w:t>
+            </w:r>
+            <w:proofErr w:type="spellStart"/>
+            <w:r>
+              <w:t>Splitwise</w:t>
+            </w:r>
+            <w:proofErr w:type="spellEnd"/>
+            <w:r>
+              <w:t xml:space="preserve"> Makes Money.” Investopedia, Investopedia, www.investopedia.com/articles/company-insights/090816/how-splitwise-works-and-makes-money.asp. [Accessed 15 Nov. 2023]. </w:t>
             </w:r>
           </w:p>
         </w:tc>
@@ -3400,7 +4263,23 @@
         <w:t>8. [10 POINTS]</w:t>
       </w:r>
       <w:r>
-        <w:t xml:space="preserve"> Presentation slides. No min/max number of slides enforced. Please make sure that you can complete presentation within 20 (twenty) minutes. Following template could be a good start to prepare your presentations. As each project topic is different, a variety in presentation style is expected and welcome.</w:t>
+        <w:t xml:space="preserve"> Presentation slides. No min/max number of slides enforced. Please make sure that you can complete </w:t>
+      </w:r>
+      <w:proofErr w:type="gramStart"/>
+      <w:r>
+        <w:t>presentation</w:t>
+      </w:r>
+      <w:proofErr w:type="gramEnd"/>
+      <w:r>
+        <w:t xml:space="preserve"> within 20 (twenty) minutes. </w:t>
+      </w:r>
+      <w:proofErr w:type="gramStart"/>
+      <w:r>
+        <w:t>Following</w:t>
+      </w:r>
+      <w:proofErr w:type="gramEnd"/>
+      <w:r>
+        <w:t xml:space="preserve"> template could be a good start to prepare your presentations. As each project topic is different, a variety in presentation style is expected and welcome.</w:t>
       </w:r>
     </w:p>
     <w:p>
@@ -3480,7 +4359,15 @@
         <w:ind w:left="720"/>
       </w:pPr>
       <w:r>
-        <w:t>- Model-View-Controller (MVC) pattern (similar to Figure 6.6)</w:t>
+        <w:t>- Model-View-Controller (MVC) pattern (</w:t>
+      </w:r>
+      <w:proofErr w:type="gramStart"/>
+      <w:r>
+        <w:t>similar to</w:t>
+      </w:r>
+      <w:proofErr w:type="gramEnd"/>
+      <w:r>
+        <w:t xml:space="preserve"> Figure 6.6)</w:t>
       </w:r>
     </w:p>
     <w:p>
@@ -3488,7 +4375,15 @@
         <w:ind w:left="720"/>
       </w:pPr>
       <w:r>
-        <w:t>- Layered architecture pattern (similar to Figure 6.9)</w:t>
+        <w:t>- Layered architecture pattern (</w:t>
+      </w:r>
+      <w:proofErr w:type="gramStart"/>
+      <w:r>
+        <w:t>similar to</w:t>
+      </w:r>
+      <w:proofErr w:type="gramEnd"/>
+      <w:r>
+        <w:t xml:space="preserve"> Figure 6.9)</w:t>
       </w:r>
     </w:p>
     <w:p>
@@ -3496,7 +4391,15 @@
         <w:ind w:left="720"/>
       </w:pPr>
       <w:r>
-        <w:t>- Repository architecture pattern (similar to Figure 6.11)</w:t>
+        <w:t>- Repository architecture pattern (</w:t>
+      </w:r>
+      <w:proofErr w:type="gramStart"/>
+      <w:r>
+        <w:t>similar to</w:t>
+      </w:r>
+      <w:proofErr w:type="gramEnd"/>
+      <w:r>
+        <w:t xml:space="preserve"> Figure 6.11)</w:t>
       </w:r>
     </w:p>
     <w:p>
@@ -3504,7 +4407,15 @@
         <w:ind w:left="720"/>
       </w:pPr>
       <w:r>
-        <w:t>- Client-server architecture pattern (similar to Figure 6.13)</w:t>
+        <w:t>- Client-server architecture pattern (</w:t>
+      </w:r>
+      <w:proofErr w:type="gramStart"/>
+      <w:r>
+        <w:t>similar to</w:t>
+      </w:r>
+      <w:proofErr w:type="gramEnd"/>
+      <w:r>
+        <w:t xml:space="preserve"> Figure 6.13)</w:t>
       </w:r>
     </w:p>
     <w:p>
@@ -3512,7 +4423,15 @@
         <w:ind w:left="720"/>
       </w:pPr>
       <w:r>
-        <w:t>- Pipe and filter architecture pattern (similar to Figure 6.15)</w:t>
+        <w:t>- Pipe and filter architecture pattern (</w:t>
+      </w:r>
+      <w:proofErr w:type="gramStart"/>
+      <w:r>
+        <w:t>similar to</w:t>
+      </w:r>
+      <w:proofErr w:type="gramEnd"/>
+      <w:r>
+        <w:t xml:space="preserve"> Figure 6.15)</w:t>
       </w:r>
     </w:p>
     <w:p>
@@ -3539,7 +4458,23 @@
         <w:t>9. OPTIONAL PART [POSSIBLE EXTRA CREDIT UP TO 10 POINTS].</w:t>
       </w:r>
       <w:r>
-        <w:t xml:space="preserve"> Your program code (if fully implemented the project, not required otherwise). Please note that implementation is not required for the final project. Groups are welcome to implement their work, if they choose to do so. [This part may qualify for extra credit, if you implement and submit the implementation code together with your project. The extra credit will be determined based on the quality of your implementation. Furthermore, any fully implemented project qualifies for scholar publication </w:t>
+        <w:t xml:space="preserve"> Your program code (if fully implemented the project, not required otherwise). Please note that implementation is not required for the final project. Groups are welcome to implement their </w:t>
+      </w:r>
+      <w:proofErr w:type="gramStart"/>
+      <w:r>
+        <w:t>work, if</w:t>
+      </w:r>
+      <w:proofErr w:type="gramEnd"/>
+      <w:r>
+        <w:t xml:space="preserve"> they choose to do so. [This part may qualify for extra </w:t>
+      </w:r>
+      <w:proofErr w:type="gramStart"/>
+      <w:r>
+        <w:t>credit, if</w:t>
+      </w:r>
+      <w:proofErr w:type="gramEnd"/>
+      <w:r>
+        <w:t xml:space="preserve"> you implement and submit the implementation code together with your project. The extra credit will be determined based on the quality of your implementation. Furthermore, any fully implemented project qualifies for scholar publication </w:t>
       </w:r>
       <w:r>
         <w:lastRenderedPageBreak/>

</xml_diff>